<commit_message>
update by jimmy part
</commit_message>
<xml_diff>
--- a/專題文件/第一章 前言/1-2 動機.docx
+++ b/專題文件/第一章 前言/1-2 動機.docx
@@ -1,116 +1,584 @@
 
 <file path=word/document.xml><?xml version="1.0" encoding="utf-8"?>
-<w:document xmlns:mc="http://schemas.openxmlformats.org/markup-compatibility/2006" xmlns:o="urn:schemas-microsoft-com:office:office" xmlns:r="http://schemas.openxmlformats.org/officeDocument/2006/relationships" xmlns:m="http://schemas.openxmlformats.org/officeDocument/2006/math" xmlns:v="urn:schemas-microsoft-com:vml" xmlns:wp="http://schemas.openxmlformats.org/drawingml/2006/wordprocessingDrawing" xmlns:w10="urn:schemas-microsoft-com:office:word" xmlns:w="http://schemas.openxmlformats.org/wordprocessingml/2006/main" xmlns:wne="http://schemas.microsoft.com/office/word/2006/wordml" xmlns:sl="http://schemas.openxmlformats.org/schemaLibrary/2006/main" xmlns:a="http://schemas.openxmlformats.org/drawingml/2006/main" xmlns:pic="http://schemas.openxmlformats.org/drawingml/2006/picture" xmlns:c="http://schemas.openxmlformats.org/drawingml/2006/chart" xmlns:lc="http://schemas.openxmlformats.org/drawingml/2006/lockedCanvas" xmlns:dgm="http://schemas.openxmlformats.org/drawingml/2006/diagram" xmlns:wps="http://schemas.microsoft.com/office/word/2010/wordprocessingShape" xmlns:wpg="http://schemas.microsoft.com/office/word/2010/wordprocessingGroup" xmlns:w14="http://schemas.microsoft.com/office/word/2010/wordml" xmlns:w15="http://schemas.microsoft.com/office/word/2012/wordml" xmlns:w16="http://schemas.microsoft.com/office/word/2018/wordml" xmlns:w16cex="http://schemas.microsoft.com/office/word/2018/wordml/cex" xmlns:w16cid="http://schemas.microsoft.com/office/word/2016/wordml/cid" xmlns="http://schemas.microsoft.com/office/tasks/2019/documenttasks" xmlns:cr="http://schemas.microsoft.com/office/comments/2020/reactions">
+<w:document xmlns:wpc="http://schemas.microsoft.com/office/word/2010/wordprocessingCanvas" xmlns:cx="http://schemas.microsoft.com/office/drawing/2014/chartex" xmlns:cx1="http://schemas.microsoft.com/office/drawing/2015/9/8/chartex" xmlns:cx2="http://schemas.microsoft.com/office/drawing/2015/10/21/chartex" xmlns:cx3="http://schemas.microsoft.com/office/drawing/2016/5/9/chartex" xmlns:cx4="http://schemas.microsoft.com/office/drawing/2016/5/10/chartex" xmlns:cx5="http://schemas.microsoft.com/office/drawing/2016/5/11/chartex" xmlns:cx6="http://schemas.microsoft.com/office/drawing/2016/5/12/chartex" xmlns:cx7="http://schemas.microsoft.com/office/drawing/2016/5/13/chartex" xmlns:cx8="http://schemas.microsoft.com/office/drawing/2016/5/14/chartex" xmlns:mc="http://schemas.openxmlformats.org/markup-compatibility/2006" xmlns:aink="http://schemas.microsoft.com/office/drawing/2016/ink" xmlns:am3d="http://schemas.microsoft.com/office/drawing/2017/model3d" xmlns:o="urn:schemas-microsoft-com:office:office" xmlns:oel="http://schemas.microsoft.com/office/2019/extlst" xmlns:r="http://schemas.openxmlformats.org/officeDocument/2006/relationships" xmlns:m="http://schemas.openxmlformats.org/officeDocument/2006/math" xmlns:v="urn:schemas-microsoft-com:vml" xmlns:wp14="http://schemas.microsoft.com/office/word/2010/wordprocessingDrawing" xmlns:wp="http://schemas.openxmlformats.org/drawingml/2006/wordprocessingDrawing" xmlns:w10="urn:schemas-microsoft-com:office:word" xmlns:w="http://schemas.openxmlformats.org/wordprocessingml/2006/main" xmlns:w14="http://schemas.microsoft.com/office/word/2010/wordml" xmlns:w15="http://schemas.microsoft.com/office/word/2012/wordml" xmlns:w16cex="http://schemas.microsoft.com/office/word/2018/wordml/cex" xmlns:w16cid="http://schemas.microsoft.com/office/word/2016/wordml/cid" xmlns:w16="http://schemas.microsoft.com/office/word/2018/wordml" xmlns:w16sdtdh="http://schemas.microsoft.com/office/word/2020/wordml/sdtdatahash" xmlns:w16se="http://schemas.microsoft.com/office/word/2015/wordml/symex" xmlns:wpg="http://schemas.microsoft.com/office/word/2010/wordprocessingGroup" xmlns:wpi="http://schemas.microsoft.com/office/word/2010/wordprocessingInk" xmlns:wne="http://schemas.microsoft.com/office/word/2006/wordml" xmlns:wps="http://schemas.microsoft.com/office/word/2010/wordprocessingShape" mc:Ignorable="w14 w15 w16se w16cid w16 w16cex w16sdtdh wp14">
   <w:body>
     <w:p>
       <w:pPr>
-        <w:spacing w:line="576.0000163636364" w:lineRule="auto"/>
+        <w:spacing w:line="576" w:lineRule="auto"/>
         <w:jc w:val="center"/>
         <w:rPr>
-          <w:rFonts w:ascii="Microsoft JhengHei" w:cs="Microsoft JhengHei" w:eastAsia="Microsoft JhengHei" w:hAnsi="Microsoft JhengHei"/>
-        </w:rPr>
-      </w:pPr>
-      <w:r>
-        <w:rPr>
-          <w:rFonts w:ascii="Microsoft JhengHei" w:cs="Microsoft JhengHei" w:eastAsia="Microsoft JhengHei" w:hAnsi="Microsoft JhengHei"/>
+          <w:rFonts w:ascii="微軟正黑體" w:eastAsia="微軟正黑體" w:hAnsi="微軟正黑體" w:cs="微軟正黑體"/>
+        </w:rPr>
+      </w:pPr>
+      <w:r>
+        <w:rPr>
+          <w:rFonts w:ascii="微軟正黑體" w:eastAsia="微軟正黑體" w:hAnsi="微軟正黑體" w:cs="微軟正黑體"/>
           <w:color w:val="000094"/>
           <w:sz w:val="44"/>
           <w:szCs w:val="44"/>
-          <w:rtl w:val="0"/>
-        </w:rPr>
-        <w:t xml:space="preserve">1-2 動機</w:t>
-      </w:r>
-      <w:r>
-        <w:rPr>
-          <w:rtl w:val="0"/>
-        </w:rPr>
+        </w:rPr>
+        <w:t>1-2 動機</w:t>
       </w:r>
     </w:p>
     <w:p>
       <w:pPr>
-        <w:spacing w:after="240" w:before="240" w:lineRule="auto"/>
+        <w:spacing w:before="240" w:after="240"/>
         <w:ind w:firstLine="720"/>
         <w:jc w:val="both"/>
         <w:rPr>
-          <w:rFonts w:ascii="Microsoft JhengHei" w:cs="Microsoft JhengHei" w:eastAsia="Microsoft JhengHei" w:hAnsi="Microsoft JhengHei"/>
-          <w:sz w:val="24"/>
-          <w:szCs w:val="24"/>
-        </w:rPr>
-      </w:pPr>
-      <w:r>
-        <w:rPr>
-          <w:rFonts w:ascii="Microsoft JhengHei" w:cs="Microsoft JhengHei" w:eastAsia="Microsoft JhengHei" w:hAnsi="Microsoft JhengHei"/>
-          <w:sz w:val="24"/>
-          <w:szCs w:val="24"/>
-          <w:rtl w:val="0"/>
-        </w:rPr>
-        <w:t xml:space="preserve">我們計畫開發一款專屬臺灣 ADHD 族群、且完全採用繁體中文的情緒記錄 App，不僅能降低使用門檻，也能滿足臺灣 ADHD 患者在視覺化數據與個人化建議上的需求，並提供個人化建議，協助患者更有效地管理情緒與行為，提升生活品質。</w:t>
+          <w:rFonts w:ascii="微軟正黑體" w:eastAsia="微軟正黑體" w:hAnsi="微軟正黑體" w:cs="微軟正黑體"/>
+          <w:sz w:val="24"/>
+          <w:szCs w:val="24"/>
+        </w:rPr>
+      </w:pPr>
+      <w:r>
+        <w:rPr>
+          <w:rFonts w:ascii="微軟正黑體" w:eastAsia="微軟正黑體" w:hAnsi="微軟正黑體" w:cs="微軟正黑體"/>
+          <w:sz w:val="24"/>
+          <w:szCs w:val="24"/>
+        </w:rPr>
+        <w:t>根據研究指出，ADHD（注意力不足過動症）患者除了在注意力與行為控制方面有困難，情緒波動也是常見且經常被忽略的挑戰之一。特別是在臺灣，隨著心理健康意識的逐漸提升，ADHD 的診斷率逐年上升，然而能夠輔助患者日常自我管理的工具卻仍十分有限，尤其是在 以繁體中文為介面、針對臺灣 ADHD 使用習慣設計的行動應用程式 更是幾乎為零。</w:t>
       </w:r>
     </w:p>
     <w:p>
       <w:pPr>
-        <w:spacing w:after="240" w:before="240" w:lineRule="auto"/>
+        <w:spacing w:before="240" w:after="240"/>
         <w:ind w:firstLine="720"/>
         <w:jc w:val="both"/>
         <w:rPr>
-          <w:rFonts w:ascii="Microsoft JhengHei" w:cs="Microsoft JhengHei" w:eastAsia="Microsoft JhengHei" w:hAnsi="Microsoft JhengHei"/>
-          <w:sz w:val="24"/>
-          <w:szCs w:val="24"/>
-        </w:rPr>
-      </w:pPr>
-      <w:r>
-        <w:rPr>
-          <w:rFonts w:ascii="Microsoft JhengHei" w:cs="Microsoft JhengHei" w:eastAsia="Microsoft JhengHei" w:hAnsi="Microsoft JhengHei"/>
-          <w:sz w:val="24"/>
-          <w:szCs w:val="24"/>
-          <w:rtl w:val="0"/>
-        </w:rPr>
-        <w:t xml:space="preserve">自我追蹤（self-tracking）能夠提高個人對情緒變化的敏感度與主動調節能力，美國加州大學研究證實，行動裝置上的情緒追蹤功能能夠協助使用者更好地了解自身情緒趨勢，並提升情緒健康意識與自我調適能力但目前市面上可供下載的情緒記錄行動裝置應用程式多數為英文或簡體中文版，尚未有真正針對ADHD而且介面為繁體中文的選擇，且外語版本並未充分考量臺灣ADHD患者的語言文化與使用需求。雖然使用者仍需自行輸入心情與事件，但我們將透過圖像化的方式引導使用者，讓他們以照片與簡易文字記錄今天的心情與發生的事情，這方式真實地捕捉日常情緒變化，有助於建立長期數據，進而提供更精準的個人化建議。</w:t>
+          <w:rFonts w:ascii="微軟正黑體" w:eastAsia="微軟正黑體" w:hAnsi="微軟正黑體" w:cs="微軟正黑體"/>
+          <w:sz w:val="24"/>
+          <w:szCs w:val="24"/>
+        </w:rPr>
+      </w:pPr>
+      <w:r>
+        <w:rPr>
+          <w:rFonts w:ascii="微軟正黑體" w:eastAsia="微軟正黑體" w:hAnsi="微軟正黑體" w:cs="微軟正黑體"/>
+          <w:sz w:val="24"/>
+          <w:szCs w:val="24"/>
+        </w:rPr>
+        <w:t>目前市面上常見的情緒記錄 App 多以英文或簡體中文為主，內容與介面設計未必符合臺灣 ADHD 族群的語言文化及視覺偏好，難以降低其使用門檻。此外，現有應用多數著重於手動輸入心情，未針對 ADHD 使用者可能出現的專注力困難或執行功能障礙進行最佳化設計，導致使用者易中斷記錄，無法建立穩定的追蹤習慣。</w:t>
       </w:r>
     </w:p>
     <w:p>
       <w:pPr>
-        <w:spacing w:after="240" w:before="240" w:lineRule="auto"/>
+        <w:spacing w:before="240" w:after="240"/>
         <w:ind w:firstLine="720"/>
         <w:jc w:val="both"/>
         <w:rPr>
-          <w:rFonts w:ascii="Microsoft JhengHei" w:cs="Microsoft JhengHei" w:eastAsia="Microsoft JhengHei" w:hAnsi="Microsoft JhengHei"/>
-          <w:sz w:val="24"/>
-          <w:szCs w:val="24"/>
-        </w:rPr>
-      </w:pPr>
-      <w:r>
-        <w:rPr>
-          <w:rFonts w:ascii="Microsoft JhengHei" w:cs="Microsoft JhengHei" w:eastAsia="Microsoft JhengHei" w:hAnsi="Microsoft JhengHei"/>
-          <w:sz w:val="24"/>
-          <w:szCs w:val="24"/>
-          <w:rtl w:val="0"/>
-        </w:rPr>
-        <w:t xml:space="preserve">若能開發一款符合臺灣 ADHD 族群習慣，並兼具自動化提醒、視覺化統計、行為與情緒關聯分析等功能的行動裝置應用程式，將能填補現有市場缺口，並提升臺灣 ADHD 患者的情緒自我管理效能。</w:t>
-      </w:r>
+          <w:rFonts w:ascii="微軟正黑體" w:eastAsia="微軟正黑體" w:hAnsi="微軟正黑體" w:cs="微軟正黑體"/>
+          <w:sz w:val="24"/>
+          <w:szCs w:val="24"/>
+        </w:rPr>
+      </w:pPr>
+      <w:r>
+        <w:rPr>
+          <w:rFonts w:ascii="微軟正黑體" w:eastAsia="微軟正黑體" w:hAnsi="微軟正黑體" w:cs="微軟正黑體"/>
+          <w:sz w:val="24"/>
+          <w:szCs w:val="24"/>
+        </w:rPr>
+        <w:t>美國加州大學研究顯示，自我追蹤（self-tracking） 能夠提升個人對情緒變化的敏感度，並促進主動調節的能力，有助於改善整體情緒健康。若能透過圖像引導與簡易操作記錄日常心情，不僅可有效減少文字輸入的障礙，也能真實反映情緒波動與事件脈絡，建立可視化的情緒變化趨勢。</w:t>
+      </w:r>
+    </w:p>
+    <w:p>
+      <w:pPr>
+        <w:spacing w:before="240" w:after="240"/>
+        <w:ind w:firstLine="720"/>
+        <w:jc w:val="both"/>
+        <w:rPr>
+          <w:rFonts w:ascii="微軟正黑體" w:eastAsia="微軟正黑體" w:hAnsi="微軟正黑體" w:cs="微軟正黑體"/>
+          <w:sz w:val="24"/>
+          <w:szCs w:val="24"/>
+        </w:rPr>
+      </w:pPr>
+      <w:r>
+        <w:rPr>
+          <w:rFonts w:ascii="微軟正黑體" w:eastAsia="微軟正黑體" w:hAnsi="微軟正黑體" w:cs="微軟正黑體"/>
+          <w:sz w:val="24"/>
+          <w:szCs w:val="24"/>
+        </w:rPr>
+        <w:t>我們計畫開發一款以臺灣 ADHD 族群為主要使用者</w:t>
+      </w:r>
+      <w:r>
+        <w:rPr>
+          <w:rFonts w:ascii="微軟正黑體" w:eastAsia="微軟正黑體" w:hAnsi="微軟正黑體" w:cs="微軟正黑體"/>
+          <w:sz w:val="24"/>
+          <w:szCs w:val="24"/>
+          <w:lang w:val="en-US"/>
+        </w:rPr>
+        <w:t>這款程式的名稱叫做</w:t>
+      </w:r>
+      <w:r>
+        <w:rPr>
+          <w:rFonts w:ascii="微軟正黑體" w:eastAsia="微軟正黑體" w:hAnsi="微軟正黑體" w:cs="微軟正黑體" w:hint="eastAsia"/>
+          <w:sz w:val="24"/>
+          <w:szCs w:val="24"/>
+          <w:lang w:val="en-US"/>
+        </w:rPr>
+        <w:t>——「</w:t>
+      </w:r>
+      <w:r>
+        <w:rPr>
+          <w:rFonts w:ascii="微軟正黑體" w:eastAsia="微軟正黑體" w:hAnsi="微軟正黑體" w:cs="微軟正黑體"/>
+          <w:sz w:val="24"/>
+          <w:szCs w:val="24"/>
+          <w:lang w:val="en-US"/>
+        </w:rPr>
+        <w:t>A</w:t>
+      </w:r>
+      <w:r>
+        <w:rPr>
+          <w:rFonts w:ascii="微軟正黑體" w:eastAsia="微軟正黑體" w:hAnsi="微軟正黑體" w:cs="微軟正黑體" w:hint="eastAsia"/>
+          <w:sz w:val="24"/>
+          <w:szCs w:val="24"/>
+          <w:lang w:val="en-US"/>
+        </w:rPr>
+        <w:t>ll DayHD」</w:t>
+      </w:r>
+      <w:r>
+        <w:rPr>
+          <w:rFonts w:ascii="微軟正黑體" w:eastAsia="微軟正黑體" w:hAnsi="微軟正黑體" w:cs="微軟正黑體"/>
+          <w:sz w:val="24"/>
+          <w:szCs w:val="24"/>
+        </w:rPr>
+        <w:t>，</w:t>
+      </w:r>
+      <w:r>
+        <w:rPr>
+          <w:rFonts w:ascii="微軟正黑體" w:eastAsia="微軟正黑體" w:hAnsi="微軟正黑體" w:cs="微軟正黑體" w:hint="eastAsia"/>
+          <w:sz w:val="24"/>
+          <w:szCs w:val="24"/>
+        </w:rPr>
+        <w:t>名稱寓意希望能全天候關照ADHD的族群的身心健康狀態。</w:t>
+      </w:r>
+      <w:r>
+        <w:rPr>
+          <w:rFonts w:ascii="微軟正黑體" w:eastAsia="微軟正黑體" w:hAnsi="微軟正黑體" w:cs="微軟正黑體" w:hint="eastAsia"/>
+          <w:sz w:val="24"/>
+          <w:szCs w:val="24"/>
+          <w:lang w:val="en-US"/>
+        </w:rPr>
+        <w:t>「</w:t>
+      </w:r>
+      <w:r>
+        <w:rPr>
+          <w:rFonts w:ascii="微軟正黑體" w:eastAsia="微軟正黑體" w:hAnsi="微軟正黑體" w:cs="微軟正黑體"/>
+          <w:sz w:val="24"/>
+          <w:szCs w:val="24"/>
+          <w:lang w:val="en-US"/>
+        </w:rPr>
+        <w:t>A</w:t>
+      </w:r>
+      <w:r>
+        <w:rPr>
+          <w:rFonts w:ascii="微軟正黑體" w:eastAsia="微軟正黑體" w:hAnsi="微軟正黑體" w:cs="微軟正黑體" w:hint="eastAsia"/>
+          <w:sz w:val="24"/>
+          <w:szCs w:val="24"/>
+          <w:lang w:val="en-US"/>
+        </w:rPr>
+        <w:t>ll DayHD」</w:t>
+      </w:r>
+      <w:r>
+        <w:rPr>
+          <w:rFonts w:ascii="微軟正黑體" w:eastAsia="微軟正黑體" w:hAnsi="微軟正黑體" w:cs="微軟正黑體" w:hint="eastAsia"/>
+          <w:sz w:val="24"/>
+          <w:szCs w:val="24"/>
+        </w:rPr>
+        <w:t>是一款</w:t>
+      </w:r>
+      <w:r>
+        <w:rPr>
+          <w:rFonts w:ascii="微軟正黑體" w:eastAsia="微軟正黑體" w:hAnsi="微軟正黑體" w:cs="微軟正黑體" w:hint="eastAsia"/>
+          <w:sz w:val="24"/>
+          <w:szCs w:val="24"/>
+        </w:rPr>
+        <w:t>全</w:t>
+      </w:r>
+      <w:r>
+        <w:rPr>
+          <w:rFonts w:ascii="微軟正黑體" w:eastAsia="微軟正黑體" w:hAnsi="微軟正黑體" w:cs="微軟正黑體"/>
+          <w:sz w:val="24"/>
+          <w:szCs w:val="24"/>
+        </w:rPr>
+        <w:t>程採用繁體中文介面的行動應用程式，不僅提供簡單明確的心情紀錄機制（包含照片、圖像化貼圖與簡短文字），也內建定時任務系統、自動提醒功能，協助使用者建立穩定記錄習慣。</w:t>
+      </w:r>
+    </w:p>
+    <w:p>
+      <w:pPr>
+        <w:spacing w:before="240" w:after="240"/>
+        <w:ind w:firstLine="720"/>
+        <w:jc w:val="both"/>
+        <w:rPr>
+          <w:rFonts w:ascii="微軟正黑體" w:eastAsia="微軟正黑體" w:hAnsi="微軟正黑體" w:cs="微軟正黑體"/>
+          <w:sz w:val="24"/>
+          <w:szCs w:val="24"/>
+        </w:rPr>
+      </w:pPr>
+      <w:r>
+        <w:rPr>
+          <w:rFonts w:ascii="微軟正黑體" w:eastAsia="微軟正黑體" w:hAnsi="微軟正黑體" w:cs="微軟正黑體" w:hint="eastAsia"/>
+          <w:sz w:val="24"/>
+          <w:szCs w:val="24"/>
+          <w:lang w:val="en-US"/>
+        </w:rPr>
+        <w:t>「</w:t>
+      </w:r>
+      <w:r>
+        <w:rPr>
+          <w:rFonts w:ascii="微軟正黑體" w:eastAsia="微軟正黑體" w:hAnsi="微軟正黑體" w:cs="微軟正黑體"/>
+          <w:sz w:val="24"/>
+          <w:szCs w:val="24"/>
+          <w:lang w:val="en-US"/>
+        </w:rPr>
+        <w:t>A</w:t>
+      </w:r>
+      <w:r>
+        <w:rPr>
+          <w:rFonts w:ascii="微軟正黑體" w:eastAsia="微軟正黑體" w:hAnsi="微軟正黑體" w:cs="微軟正黑體" w:hint="eastAsia"/>
+          <w:sz w:val="24"/>
+          <w:szCs w:val="24"/>
+          <w:lang w:val="en-US"/>
+        </w:rPr>
+        <w:t>ll DayHD」</w:t>
+      </w:r>
+      <w:r>
+        <w:rPr>
+          <w:rFonts w:ascii="微軟正黑體" w:eastAsia="微軟正黑體" w:hAnsi="微軟正黑體" w:cs="微軟正黑體"/>
+          <w:sz w:val="24"/>
+          <w:szCs w:val="24"/>
+        </w:rPr>
+        <w:t>整合視覺化統計分析與行為—情緒關聯圖像化呈現，幫助使用者長期觀察自身的情緒變化與觸發事件，進一步提供客製化建議，提升 ADHD 使用者的自我調整能力與生活品質。</w:t>
+      </w:r>
+    </w:p>
+    <w:p>
+      <w:pPr>
+        <w:spacing w:before="240" w:after="240"/>
+        <w:jc w:val="both"/>
+        <w:rPr>
+          <w:rFonts w:ascii="微軟正黑體" w:eastAsia="微軟正黑體" w:hAnsi="微軟正黑體" w:cs="微軟正黑體"/>
+          <w:sz w:val="24"/>
+          <w:szCs w:val="24"/>
+        </w:rPr>
+      </w:pPr>
+      <w:r>
+        <w:rPr>
+          <w:rFonts w:ascii="微軟正黑體" w:eastAsia="微軟正黑體" w:hAnsi="微軟正黑體" w:cs="微軟正黑體"/>
+          <w:sz w:val="24"/>
+          <w:szCs w:val="24"/>
+        </w:rPr>
+        <w:lastRenderedPageBreak/>
+        <w:t>綜合上述，</w:t>
+      </w:r>
+      <w:r>
+        <w:rPr>
+          <w:rFonts w:ascii="微軟正黑體" w:eastAsia="微軟正黑體" w:hAnsi="微軟正黑體" w:cs="微軟正黑體" w:hint="eastAsia"/>
+          <w:sz w:val="24"/>
+          <w:szCs w:val="24"/>
+          <w:lang w:val="en-US"/>
+        </w:rPr>
+        <w:t>「</w:t>
+      </w:r>
+      <w:r>
+        <w:rPr>
+          <w:rFonts w:ascii="微軟正黑體" w:eastAsia="微軟正黑體" w:hAnsi="微軟正黑體" w:cs="微軟正黑體"/>
+          <w:sz w:val="24"/>
+          <w:szCs w:val="24"/>
+          <w:lang w:val="en-US"/>
+        </w:rPr>
+        <w:t>A</w:t>
+      </w:r>
+      <w:r>
+        <w:rPr>
+          <w:rFonts w:ascii="微軟正黑體" w:eastAsia="微軟正黑體" w:hAnsi="微軟正黑體" w:cs="微軟正黑體" w:hint="eastAsia"/>
+          <w:sz w:val="24"/>
+          <w:szCs w:val="24"/>
+          <w:lang w:val="en-US"/>
+        </w:rPr>
+        <w:t>ll DayHD」</w:t>
+      </w:r>
+      <w:r>
+        <w:rPr>
+          <w:rFonts w:ascii="微軟正黑體" w:eastAsia="微軟正黑體" w:hAnsi="微軟正黑體" w:cs="微軟正黑體"/>
+          <w:sz w:val="24"/>
+          <w:szCs w:val="24"/>
+        </w:rPr>
+        <w:t>將著重於解決以下幾項 ADHD 使用者在情緒管理上常見的問題：</w:t>
+      </w:r>
+    </w:p>
+    <w:p>
+      <w:pPr>
+        <w:numPr>
+          <w:ilvl w:val="0"/>
+          <w:numId w:val="1"/>
+        </w:numPr>
+        <w:spacing w:before="240"/>
+        <w:rPr>
+          <w:rFonts w:ascii="微軟正黑體" w:eastAsia="微軟正黑體" w:hAnsi="微軟正黑體" w:cs="微軟正黑體"/>
+          <w:sz w:val="24"/>
+          <w:szCs w:val="24"/>
+        </w:rPr>
+      </w:pPr>
+      <w:r>
+        <w:rPr>
+          <w:rFonts w:ascii="微軟正黑體" w:eastAsia="微軟正黑體" w:hAnsi="微軟正黑體" w:cs="微軟正黑體"/>
+          <w:sz w:val="24"/>
+          <w:szCs w:val="24"/>
+        </w:rPr>
+        <w:t>欠缺適合 ADHD 特質的繁體中文自我追蹤工具。</w:t>
+      </w:r>
+    </w:p>
+    <w:p>
+      <w:pPr>
+        <w:numPr>
+          <w:ilvl w:val="0"/>
+          <w:numId w:val="1"/>
+        </w:numPr>
+        <w:rPr>
+          <w:rFonts w:ascii="微軟正黑體" w:eastAsia="微軟正黑體" w:hAnsi="微軟正黑體" w:cs="微軟正黑體"/>
+          <w:sz w:val="24"/>
+          <w:szCs w:val="24"/>
+        </w:rPr>
+      </w:pPr>
+      <w:r>
+        <w:rPr>
+          <w:rFonts w:ascii="微軟正黑體" w:eastAsia="微軟正黑體" w:hAnsi="微軟正黑體" w:cs="微軟正黑體"/>
+          <w:sz w:val="24"/>
+          <w:szCs w:val="24"/>
+        </w:rPr>
+        <w:t>容易因操作複雜而中斷紀錄習慣。</w:t>
+      </w:r>
+    </w:p>
+    <w:p>
+      <w:pPr>
+        <w:numPr>
+          <w:ilvl w:val="0"/>
+          <w:numId w:val="1"/>
+        </w:numPr>
+        <w:rPr>
+          <w:rFonts w:ascii="微軟正黑體" w:eastAsia="微軟正黑體" w:hAnsi="微軟正黑體" w:cs="微軟正黑體"/>
+          <w:sz w:val="24"/>
+          <w:szCs w:val="24"/>
+        </w:rPr>
+      </w:pPr>
+      <w:r>
+        <w:rPr>
+          <w:rFonts w:ascii="微軟正黑體" w:eastAsia="微軟正黑體" w:hAnsi="微軟正黑體" w:cs="微軟正黑體"/>
+          <w:sz w:val="24"/>
+          <w:szCs w:val="24"/>
+        </w:rPr>
+        <w:t>難以持續觀察與理解自身情緒變化與觸發模式。</w:t>
+      </w:r>
+    </w:p>
+    <w:p>
+      <w:pPr>
+        <w:numPr>
+          <w:ilvl w:val="0"/>
+          <w:numId w:val="1"/>
+        </w:numPr>
+        <w:spacing w:after="240"/>
+        <w:rPr>
+          <w:rFonts w:ascii="微軟正黑體" w:eastAsia="微軟正黑體" w:hAnsi="微軟正黑體" w:cs="微軟正黑體"/>
+          <w:sz w:val="24"/>
+          <w:szCs w:val="24"/>
+        </w:rPr>
+      </w:pPr>
+      <w:r>
+        <w:rPr>
+          <w:rFonts w:ascii="微軟正黑體" w:eastAsia="微軟正黑體" w:hAnsi="微軟正黑體" w:cs="微軟正黑體"/>
+          <w:sz w:val="24"/>
+          <w:szCs w:val="24"/>
+        </w:rPr>
+        <w:t>缺乏個人化、具建議性的情緒回饋機制。</w:t>
+      </w:r>
+    </w:p>
+    <w:p>
+      <w:pPr>
+        <w:spacing w:before="240" w:after="240"/>
+        <w:ind w:firstLine="720"/>
+        <w:jc w:val="both"/>
+        <w:rPr>
+          <w:rFonts w:ascii="微軟正黑體" w:eastAsia="微軟正黑體" w:hAnsi="微軟正黑體" w:cs="微軟正黑體"/>
+          <w:sz w:val="24"/>
+          <w:szCs w:val="24"/>
+        </w:rPr>
+      </w:pPr>
+      <w:r>
+        <w:rPr>
+          <w:rFonts w:ascii="微軟正黑體" w:eastAsia="微軟正黑體" w:hAnsi="微軟正黑體" w:cs="微軟正黑體"/>
+          <w:sz w:val="24"/>
+          <w:szCs w:val="24"/>
+        </w:rPr>
+        <w:t>我們期望</w:t>
+      </w:r>
+      <w:r>
+        <w:rPr>
+          <w:rFonts w:ascii="微軟正黑體" w:eastAsia="微軟正黑體" w:hAnsi="微軟正黑體" w:cs="微軟正黑體" w:hint="eastAsia"/>
+          <w:sz w:val="24"/>
+          <w:szCs w:val="24"/>
+        </w:rPr>
+        <w:t>「All DayHD」</w:t>
+      </w:r>
+      <w:r>
+        <w:rPr>
+          <w:rFonts w:ascii="微軟正黑體" w:eastAsia="微軟正黑體" w:hAnsi="微軟正黑體" w:cs="微軟正黑體"/>
+          <w:sz w:val="24"/>
+          <w:szCs w:val="24"/>
+        </w:rPr>
+        <w:t>這款應用能補足市場空缺，並實質協助臺灣 ADHD 使用者提升自我認知、建立穩定生活節奏，邁向更有品質的日常。</w:t>
+      </w:r>
+    </w:p>
+    <w:p>
+      <w:pPr>
+        <w:spacing w:before="240" w:after="240"/>
+        <w:ind w:firstLine="720"/>
+        <w:jc w:val="both"/>
+        <w:rPr>
+          <w:rFonts w:ascii="微軟正黑體" w:eastAsia="微軟正黑體" w:hAnsi="微軟正黑體" w:cs="微軟正黑體"/>
+          <w:sz w:val="24"/>
+          <w:szCs w:val="24"/>
+        </w:rPr>
+      </w:pPr>
     </w:p>
     <w:sectPr>
-      <w:pgSz w:h="16834" w:w="11909" w:orient="portrait"/>
-      <w:pgMar w:bottom="1440" w:top="1440" w:left="1440" w:right="1440" w:header="720" w:footer="720"/>
+      <w:pgSz w:w="11909" w:h="16834"/>
+      <w:pgMar w:top="1440" w:right="1440" w:bottom="1440" w:left="1440" w:header="720" w:footer="720" w:gutter="0"/>
       <w:pgNumType w:start="1"/>
+      <w:cols w:space="720"/>
     </w:sectPr>
   </w:body>
 </w:document>
 </file>
 
 <file path=word/numbering.xml><?xml version="1.0" encoding="utf-8"?>
-<w:numbering xmlns:mc="http://schemas.openxmlformats.org/markup-compatibility/2006" xmlns:o="urn:schemas-microsoft-com:office:office" xmlns:r="http://schemas.openxmlformats.org/officeDocument/2006/relationships" xmlns:m="http://schemas.openxmlformats.org/officeDocument/2006/math" xmlns:v="urn:schemas-microsoft-com:vml" xmlns:wp="http://schemas.openxmlformats.org/drawingml/2006/wordprocessingDrawing" xmlns:w10="urn:schemas-microsoft-com:office:word" xmlns:w="http://schemas.openxmlformats.org/wordprocessingml/2006/main" xmlns:wne="http://schemas.microsoft.com/office/word/2006/wordml" xmlns:sl="http://schemas.openxmlformats.org/schemaLibrary/2006/main" xmlns:a="http://schemas.openxmlformats.org/drawingml/2006/main" xmlns:pic="http://schemas.openxmlformats.org/drawingml/2006/picture" xmlns:c="http://schemas.openxmlformats.org/drawingml/2006/chart" xmlns:lc="http://schemas.openxmlformats.org/drawingml/2006/lockedCanvas" xmlns:dgm="http://schemas.openxmlformats.org/drawingml/2006/diagram" xmlns:wps="http://schemas.microsoft.com/office/word/2010/wordprocessingShape" xmlns:wpg="http://schemas.microsoft.com/office/word/2010/wordprocessingGroup" xmlns:w14="http://schemas.microsoft.com/office/word/2010/wordml" xmlns:w15="http://schemas.microsoft.com/office/word/2012/wordml" xmlns:w16="http://schemas.microsoft.com/office/word/2018/wordml" xmlns:w16cex="http://schemas.microsoft.com/office/word/2018/wordml/cex" xmlns:w16cid="http://schemas.microsoft.com/office/word/2016/wordml/cid" xmlns="http://schemas.microsoft.com/office/tasks/2019/documenttasks" xmlns:cr="http://schemas.microsoft.com/office/comments/2020/reactions"/>
+<w:numbering xmlns:wpc="http://schemas.microsoft.com/office/word/2010/wordprocessingCanvas" xmlns:cx="http://schemas.microsoft.com/office/drawing/2014/chartex" xmlns:cx1="http://schemas.microsoft.com/office/drawing/2015/9/8/chartex" xmlns:cx2="http://schemas.microsoft.com/office/drawing/2015/10/21/chartex" xmlns:cx3="http://schemas.microsoft.com/office/drawing/2016/5/9/chartex" xmlns:cx4="http://schemas.microsoft.com/office/drawing/2016/5/10/chartex" xmlns:cx5="http://schemas.microsoft.com/office/drawing/2016/5/11/chartex" xmlns:cx6="http://schemas.microsoft.com/office/drawing/2016/5/12/chartex" xmlns:cx7="http://schemas.microsoft.com/office/drawing/2016/5/13/chartex" xmlns:cx8="http://schemas.microsoft.com/office/drawing/2016/5/14/chartex" xmlns:mc="http://schemas.openxmlformats.org/markup-compatibility/2006" xmlns:aink="http://schemas.microsoft.com/office/drawing/2016/ink" xmlns:am3d="http://schemas.microsoft.com/office/drawing/2017/model3d" xmlns:o="urn:schemas-microsoft-com:office:office" xmlns:oel="http://schemas.microsoft.com/office/2019/extlst" xmlns:r="http://schemas.openxmlformats.org/officeDocument/2006/relationships" xmlns:m="http://schemas.openxmlformats.org/officeDocument/2006/math" xmlns:v="urn:schemas-microsoft-com:vml" xmlns:wp14="http://schemas.microsoft.com/office/word/2010/wordprocessingDrawing" xmlns:wp="http://schemas.openxmlformats.org/drawingml/2006/wordprocessingDrawing" xmlns:w10="urn:schemas-microsoft-com:office:word" xmlns:w="http://schemas.openxmlformats.org/wordprocessingml/2006/main" xmlns:w14="http://schemas.microsoft.com/office/word/2010/wordml" xmlns:w15="http://schemas.microsoft.com/office/word/2012/wordml" xmlns:w16cex="http://schemas.microsoft.com/office/word/2018/wordml/cex" xmlns:w16cid="http://schemas.microsoft.com/office/word/2016/wordml/cid" xmlns:w16="http://schemas.microsoft.com/office/word/2018/wordml" xmlns:w16sdtdh="http://schemas.microsoft.com/office/word/2020/wordml/sdtdatahash" xmlns:w16se="http://schemas.microsoft.com/office/word/2015/wordml/symex" xmlns:wpg="http://schemas.microsoft.com/office/word/2010/wordprocessingGroup" xmlns:wpi="http://schemas.microsoft.com/office/word/2010/wordprocessingInk" xmlns:wne="http://schemas.microsoft.com/office/word/2006/wordml" xmlns:wps="http://schemas.microsoft.com/office/word/2010/wordprocessingShape" mc:Ignorable="w14 w15 w16se w16cid w16 w16cex w16sdtdh wp14">
+  <w:abstractNum w:abstractNumId="0" w15:restartNumberingAfterBreak="0">
+    <w:nsid w:val="02406E48"/>
+    <w:multiLevelType w:val="multilevel"/>
+    <w:tmpl w:val="016036F2"/>
+    <w:lvl w:ilvl="0">
+      <w:start w:val="1"/>
+      <w:numFmt w:val="decimal"/>
+      <w:lvlText w:val="%1."/>
+      <w:lvlJc w:val="left"/>
+      <w:pPr>
+        <w:ind w:left="720" w:hanging="360"/>
+      </w:pPr>
+      <w:rPr>
+        <w:u w:val="none"/>
+      </w:rPr>
+    </w:lvl>
+    <w:lvl w:ilvl="1">
+      <w:start w:val="1"/>
+      <w:numFmt w:val="lowerLetter"/>
+      <w:lvlText w:val="%2."/>
+      <w:lvlJc w:val="left"/>
+      <w:pPr>
+        <w:ind w:left="1440" w:hanging="360"/>
+      </w:pPr>
+      <w:rPr>
+        <w:u w:val="none"/>
+      </w:rPr>
+    </w:lvl>
+    <w:lvl w:ilvl="2">
+      <w:start w:val="1"/>
+      <w:numFmt w:val="lowerRoman"/>
+      <w:lvlText w:val="%3."/>
+      <w:lvlJc w:val="left"/>
+      <w:pPr>
+        <w:ind w:left="2160" w:hanging="360"/>
+      </w:pPr>
+      <w:rPr>
+        <w:u w:val="none"/>
+      </w:rPr>
+    </w:lvl>
+    <w:lvl w:ilvl="3">
+      <w:start w:val="1"/>
+      <w:numFmt w:val="decimal"/>
+      <w:lvlText w:val="%4."/>
+      <w:lvlJc w:val="left"/>
+      <w:pPr>
+        <w:ind w:left="2880" w:hanging="360"/>
+      </w:pPr>
+      <w:rPr>
+        <w:u w:val="none"/>
+      </w:rPr>
+    </w:lvl>
+    <w:lvl w:ilvl="4">
+      <w:start w:val="1"/>
+      <w:numFmt w:val="lowerLetter"/>
+      <w:lvlText w:val="%5."/>
+      <w:lvlJc w:val="left"/>
+      <w:pPr>
+        <w:ind w:left="3600" w:hanging="360"/>
+      </w:pPr>
+      <w:rPr>
+        <w:u w:val="none"/>
+      </w:rPr>
+    </w:lvl>
+    <w:lvl w:ilvl="5">
+      <w:start w:val="1"/>
+      <w:numFmt w:val="lowerRoman"/>
+      <w:lvlText w:val="%6."/>
+      <w:lvlJc w:val="left"/>
+      <w:pPr>
+        <w:ind w:left="4320" w:hanging="360"/>
+      </w:pPr>
+      <w:rPr>
+        <w:u w:val="none"/>
+      </w:rPr>
+    </w:lvl>
+    <w:lvl w:ilvl="6">
+      <w:start w:val="1"/>
+      <w:numFmt w:val="decimal"/>
+      <w:lvlText w:val="%7."/>
+      <w:lvlJc w:val="left"/>
+      <w:pPr>
+        <w:ind w:left="5040" w:hanging="360"/>
+      </w:pPr>
+      <w:rPr>
+        <w:u w:val="none"/>
+      </w:rPr>
+    </w:lvl>
+    <w:lvl w:ilvl="7">
+      <w:start w:val="1"/>
+      <w:numFmt w:val="lowerLetter"/>
+      <w:lvlText w:val="%8."/>
+      <w:lvlJc w:val="left"/>
+      <w:pPr>
+        <w:ind w:left="5760" w:hanging="360"/>
+      </w:pPr>
+      <w:rPr>
+        <w:u w:val="none"/>
+      </w:rPr>
+    </w:lvl>
+    <w:lvl w:ilvl="8">
+      <w:start w:val="1"/>
+      <w:numFmt w:val="lowerRoman"/>
+      <w:lvlText w:val="%9."/>
+      <w:lvlJc w:val="left"/>
+      <w:pPr>
+        <w:ind w:left="6480" w:hanging="360"/>
+      </w:pPr>
+      <w:rPr>
+        <w:u w:val="none"/>
+      </w:rPr>
+    </w:lvl>
+  </w:abstractNum>
+  <w:num w:numId="1" w16cid:durableId="401370294">
+    <w:abstractNumId w:val="0"/>
+  </w:num>
+</w:numbering>
 </file>
 
 <file path=word/styles.xml><?xml version="1.0" encoding="utf-8"?>
-<w:styles xmlns:mc="http://schemas.openxmlformats.org/markup-compatibility/2006" xmlns:o="urn:schemas-microsoft-com:office:office" xmlns:r="http://schemas.openxmlformats.org/officeDocument/2006/relationships" xmlns:m="http://schemas.openxmlformats.org/officeDocument/2006/math" xmlns:v="urn:schemas-microsoft-com:vml" xmlns:wp="http://schemas.openxmlformats.org/drawingml/2006/wordprocessingDrawing" xmlns:w10="urn:schemas-microsoft-com:office:word" xmlns:w="http://schemas.openxmlformats.org/wordprocessingml/2006/main" xmlns:wne="http://schemas.microsoft.com/office/word/2006/wordml" xmlns:sl="http://schemas.openxmlformats.org/schemaLibrary/2006/main" xmlns:a="http://schemas.openxmlformats.org/drawingml/2006/main" xmlns:pic="http://schemas.openxmlformats.org/drawingml/2006/picture" xmlns:c="http://schemas.openxmlformats.org/drawingml/2006/chart" xmlns:lc="http://schemas.openxmlformats.org/drawingml/2006/lockedCanvas" xmlns:dgm="http://schemas.openxmlformats.org/drawingml/2006/diagram" xmlns:wps="http://schemas.microsoft.com/office/word/2010/wordprocessingShape" xmlns:wpg="http://schemas.microsoft.com/office/word/2010/wordprocessingGroup" xmlns:w14="http://schemas.microsoft.com/office/word/2010/wordml" xmlns:w15="http://schemas.microsoft.com/office/word/2012/wordml" xmlns:w16="http://schemas.microsoft.com/office/word/2018/wordml" xmlns:w16cex="http://schemas.microsoft.com/office/word/2018/wordml/cex" xmlns:w16cid="http://schemas.microsoft.com/office/word/2016/wordml/cid" xmlns="http://schemas.microsoft.com/office/tasks/2019/documenttasks" xmlns:cr="http://schemas.microsoft.com/office/comments/2020/reactions">
+<w:styles xmlns:mc="http://schemas.openxmlformats.org/markup-compatibility/2006" xmlns:r="http://schemas.openxmlformats.org/officeDocument/2006/relationships" xmlns:w="http://schemas.openxmlformats.org/wordprocessingml/2006/main" xmlns:w14="http://schemas.microsoft.com/office/word/2010/wordml" xmlns:w15="http://schemas.microsoft.com/office/word/2012/wordml" xmlns:w16cex="http://schemas.microsoft.com/office/word/2018/wordml/cex" xmlns:w16cid="http://schemas.microsoft.com/office/word/2016/wordml/cid" xmlns:w16="http://schemas.microsoft.com/office/word/2018/wordml" xmlns:w16sdtdh="http://schemas.microsoft.com/office/word/2020/wordml/sdtdatahash" xmlns:w16se="http://schemas.microsoft.com/office/word/2015/wordml/symex" mc:Ignorable="w14 w15 w16se w16cid w16 w16cex w16sdtdh">
   <w:docDefaults>
     <w:rPrDefault>
       <w:rPr>
-        <w:rFonts w:ascii="Arial" w:cs="Arial" w:eastAsia="Arial" w:hAnsi="Arial"/>
+        <w:rFonts w:ascii="Arial" w:eastAsiaTheme="minorEastAsia" w:hAnsi="Arial" w:cs="Arial"/>
         <w:sz w:val="22"/>
         <w:szCs w:val="22"/>
-        <w:lang w:val="zh_TW"/>
+        <w:lang w:val="zh-TW" w:eastAsia="zh-TW" w:bidi="ar-SA"/>
       </w:rPr>
     </w:rPrDefault>
     <w:pPrDefault>
@@ -119,69 +587,457 @@
       </w:pPr>
     </w:pPrDefault>
   </w:docDefaults>
-  <w:style w:type="paragraph" w:styleId="Normal" w:default="1">
-    <w:name w:val="normal"/>
+  <w:latentStyles w:defLockedState="0" w:defUIPriority="99" w:defSemiHidden="0" w:defUnhideWhenUsed="0" w:defQFormat="0" w:count="376">
+    <w:lsdException w:name="Normal" w:uiPriority="0" w:qFormat="1"/>
+    <w:lsdException w:name="heading 1" w:uiPriority="9" w:qFormat="1"/>
+    <w:lsdException w:name="heading 2" w:semiHidden="1" w:uiPriority="9" w:unhideWhenUsed="1" w:qFormat="1"/>
+    <w:lsdException w:name="heading 3" w:semiHidden="1" w:uiPriority="9" w:unhideWhenUsed="1" w:qFormat="1"/>
+    <w:lsdException w:name="heading 4" w:semiHidden="1" w:uiPriority="9" w:unhideWhenUsed="1" w:qFormat="1"/>
+    <w:lsdException w:name="heading 5" w:semiHidden="1" w:uiPriority="9" w:unhideWhenUsed="1" w:qFormat="1"/>
+    <w:lsdException w:name="heading 6" w:semiHidden="1" w:uiPriority="9" w:unhideWhenUsed="1" w:qFormat="1"/>
+    <w:lsdException w:name="heading 7" w:semiHidden="1" w:uiPriority="9" w:unhideWhenUsed="1" w:qFormat="1"/>
+    <w:lsdException w:name="heading 8" w:semiHidden="1" w:uiPriority="9" w:unhideWhenUsed="1" w:qFormat="1"/>
+    <w:lsdException w:name="heading 9" w:semiHidden="1" w:uiPriority="9" w:unhideWhenUsed="1" w:qFormat="1"/>
+    <w:lsdException w:name="index 1" w:semiHidden="1" w:unhideWhenUsed="1"/>
+    <w:lsdException w:name="index 2" w:semiHidden="1" w:unhideWhenUsed="1"/>
+    <w:lsdException w:name="index 3" w:semiHidden="1" w:unhideWhenUsed="1"/>
+    <w:lsdException w:name="index 4" w:semiHidden="1" w:unhideWhenUsed="1"/>
+    <w:lsdException w:name="index 5" w:semiHidden="1" w:unhideWhenUsed="1"/>
+    <w:lsdException w:name="index 6" w:semiHidden="1" w:unhideWhenUsed="1"/>
+    <w:lsdException w:name="index 7" w:semiHidden="1" w:unhideWhenUsed="1"/>
+    <w:lsdException w:name="index 8" w:semiHidden="1" w:unhideWhenUsed="1"/>
+    <w:lsdException w:name="index 9" w:semiHidden="1" w:unhideWhenUsed="1"/>
+    <w:lsdException w:name="toc 1" w:semiHidden="1" w:uiPriority="39" w:unhideWhenUsed="1"/>
+    <w:lsdException w:name="toc 2" w:semiHidden="1" w:uiPriority="39" w:unhideWhenUsed="1"/>
+    <w:lsdException w:name="toc 3" w:semiHidden="1" w:uiPriority="39" w:unhideWhenUsed="1"/>
+    <w:lsdException w:name="toc 4" w:semiHidden="1" w:uiPriority="39" w:unhideWhenUsed="1"/>
+    <w:lsdException w:name="toc 5" w:semiHidden="1" w:uiPriority="39" w:unhideWhenUsed="1"/>
+    <w:lsdException w:name="toc 6" w:semiHidden="1" w:uiPriority="39" w:unhideWhenUsed="1"/>
+    <w:lsdException w:name="toc 7" w:semiHidden="1" w:uiPriority="39" w:unhideWhenUsed="1"/>
+    <w:lsdException w:name="toc 8" w:semiHidden="1" w:uiPriority="39" w:unhideWhenUsed="1"/>
+    <w:lsdException w:name="toc 9" w:semiHidden="1" w:uiPriority="39" w:unhideWhenUsed="1"/>
+    <w:lsdException w:name="Normal Indent" w:semiHidden="1" w:unhideWhenUsed="1"/>
+    <w:lsdException w:name="footnote text" w:semiHidden="1" w:unhideWhenUsed="1"/>
+    <w:lsdException w:name="annotation text" w:semiHidden="1" w:unhideWhenUsed="1"/>
+    <w:lsdException w:name="header" w:semiHidden="1" w:unhideWhenUsed="1"/>
+    <w:lsdException w:name="footer" w:semiHidden="1" w:unhideWhenUsed="1"/>
+    <w:lsdException w:name="index heading" w:semiHidden="1" w:unhideWhenUsed="1"/>
+    <w:lsdException w:name="caption" w:semiHidden="1" w:uiPriority="35" w:unhideWhenUsed="1" w:qFormat="1"/>
+    <w:lsdException w:name="table of figures" w:semiHidden="1" w:unhideWhenUsed="1"/>
+    <w:lsdException w:name="envelope address" w:semiHidden="1" w:unhideWhenUsed="1"/>
+    <w:lsdException w:name="envelope return" w:semiHidden="1" w:unhideWhenUsed="1"/>
+    <w:lsdException w:name="footnote reference" w:semiHidden="1" w:unhideWhenUsed="1"/>
+    <w:lsdException w:name="annotation reference" w:semiHidden="1" w:unhideWhenUsed="1"/>
+    <w:lsdException w:name="line number" w:semiHidden="1" w:unhideWhenUsed="1"/>
+    <w:lsdException w:name="page number" w:semiHidden="1" w:unhideWhenUsed="1"/>
+    <w:lsdException w:name="endnote reference" w:semiHidden="1" w:unhideWhenUsed="1"/>
+    <w:lsdException w:name="endnote text" w:semiHidden="1" w:unhideWhenUsed="1"/>
+    <w:lsdException w:name="table of authorities" w:semiHidden="1" w:unhideWhenUsed="1"/>
+    <w:lsdException w:name="macro" w:semiHidden="1" w:unhideWhenUsed="1"/>
+    <w:lsdException w:name="toa heading" w:semiHidden="1" w:unhideWhenUsed="1"/>
+    <w:lsdException w:name="List" w:semiHidden="1" w:unhideWhenUsed="1"/>
+    <w:lsdException w:name="List Bullet" w:semiHidden="1" w:unhideWhenUsed="1"/>
+    <w:lsdException w:name="List Number" w:semiHidden="1" w:unhideWhenUsed="1"/>
+    <w:lsdException w:name="List 2" w:semiHidden="1" w:unhideWhenUsed="1"/>
+    <w:lsdException w:name="List 3" w:semiHidden="1" w:unhideWhenUsed="1"/>
+    <w:lsdException w:name="List 4" w:semiHidden="1" w:unhideWhenUsed="1"/>
+    <w:lsdException w:name="List 5" w:semiHidden="1" w:unhideWhenUsed="1"/>
+    <w:lsdException w:name="List Bullet 2" w:semiHidden="1" w:unhideWhenUsed="1"/>
+    <w:lsdException w:name="List Bullet 3" w:semiHidden="1" w:unhideWhenUsed="1"/>
+    <w:lsdException w:name="List Bullet 4" w:semiHidden="1" w:unhideWhenUsed="1"/>
+    <w:lsdException w:name="List Bullet 5" w:semiHidden="1" w:unhideWhenUsed="1"/>
+    <w:lsdException w:name="List Number 2" w:semiHidden="1" w:unhideWhenUsed="1"/>
+    <w:lsdException w:name="List Number 3" w:semiHidden="1" w:unhideWhenUsed="1"/>
+    <w:lsdException w:name="List Number 4" w:semiHidden="1" w:unhideWhenUsed="1"/>
+    <w:lsdException w:name="List Number 5" w:semiHidden="1" w:unhideWhenUsed="1"/>
+    <w:lsdException w:name="Title" w:uiPriority="10" w:qFormat="1"/>
+    <w:lsdException w:name="Closing" w:semiHidden="1" w:unhideWhenUsed="1"/>
+    <w:lsdException w:name="Signature" w:semiHidden="1" w:unhideWhenUsed="1"/>
+    <w:lsdException w:name="Default Paragraph Font" w:semiHidden="1" w:uiPriority="1" w:unhideWhenUsed="1"/>
+    <w:lsdException w:name="Body Text" w:semiHidden="1" w:unhideWhenUsed="1"/>
+    <w:lsdException w:name="Body Text Indent" w:semiHidden="1" w:unhideWhenUsed="1"/>
+    <w:lsdException w:name="List Continue" w:semiHidden="1" w:unhideWhenUsed="1"/>
+    <w:lsdException w:name="List Continue 2" w:semiHidden="1" w:unhideWhenUsed="1"/>
+    <w:lsdException w:name="List Continue 3" w:semiHidden="1" w:unhideWhenUsed="1"/>
+    <w:lsdException w:name="List Continue 4" w:semiHidden="1" w:unhideWhenUsed="1"/>
+    <w:lsdException w:name="List Continue 5" w:semiHidden="1" w:unhideWhenUsed="1"/>
+    <w:lsdException w:name="Message Header" w:semiHidden="1" w:unhideWhenUsed="1"/>
+    <w:lsdException w:name="Subtitle" w:uiPriority="11" w:qFormat="1"/>
+    <w:lsdException w:name="Salutation" w:semiHidden="1" w:unhideWhenUsed="1"/>
+    <w:lsdException w:name="Date" w:semiHidden="1" w:unhideWhenUsed="1"/>
+    <w:lsdException w:name="Body Text First Indent" w:semiHidden="1" w:unhideWhenUsed="1"/>
+    <w:lsdException w:name="Body Text First Indent 2" w:semiHidden="1" w:unhideWhenUsed="1"/>
+    <w:lsdException w:name="Note Heading" w:semiHidden="1" w:unhideWhenUsed="1"/>
+    <w:lsdException w:name="Body Text 2" w:semiHidden="1" w:unhideWhenUsed="1"/>
+    <w:lsdException w:name="Body Text 3" w:semiHidden="1" w:unhideWhenUsed="1"/>
+    <w:lsdException w:name="Body Text Indent 2" w:semiHidden="1" w:unhideWhenUsed="1"/>
+    <w:lsdException w:name="Body Text Indent 3" w:semiHidden="1" w:unhideWhenUsed="1"/>
+    <w:lsdException w:name="Block Text" w:semiHidden="1" w:unhideWhenUsed="1"/>
+    <w:lsdException w:name="Hyperlink" w:semiHidden="1" w:unhideWhenUsed="1"/>
+    <w:lsdException w:name="FollowedHyperlink" w:semiHidden="1" w:unhideWhenUsed="1"/>
+    <w:lsdException w:name="Strong" w:uiPriority="22" w:qFormat="1"/>
+    <w:lsdException w:name="Emphasis" w:uiPriority="20" w:qFormat="1"/>
+    <w:lsdException w:name="Document Map" w:semiHidden="1" w:unhideWhenUsed="1"/>
+    <w:lsdException w:name="Plain Text" w:semiHidden="1" w:unhideWhenUsed="1"/>
+    <w:lsdException w:name="E-mail Signature" w:semiHidden="1" w:unhideWhenUsed="1"/>
+    <w:lsdException w:name="HTML Top of Form" w:semiHidden="1" w:unhideWhenUsed="1"/>
+    <w:lsdException w:name="HTML Bottom of Form" w:semiHidden="1" w:unhideWhenUsed="1"/>
+    <w:lsdException w:name="Normal (Web)" w:semiHidden="1" w:unhideWhenUsed="1"/>
+    <w:lsdException w:name="HTML Acronym" w:semiHidden="1" w:unhideWhenUsed="1"/>
+    <w:lsdException w:name="HTML Address" w:semiHidden="1" w:unhideWhenUsed="1"/>
+    <w:lsdException w:name="HTML Cite" w:semiHidden="1" w:unhideWhenUsed="1"/>
+    <w:lsdException w:name="HTML Code" w:semiHidden="1" w:unhideWhenUsed="1"/>
+    <w:lsdException w:name="HTML Definition" w:semiHidden="1" w:unhideWhenUsed="1"/>
+    <w:lsdException w:name="HTML Keyboard" w:semiHidden="1" w:unhideWhenUsed="1"/>
+    <w:lsdException w:name="HTML Preformatted" w:semiHidden="1" w:unhideWhenUsed="1"/>
+    <w:lsdException w:name="HTML Sample" w:semiHidden="1" w:unhideWhenUsed="1"/>
+    <w:lsdException w:name="HTML Typewriter" w:semiHidden="1" w:unhideWhenUsed="1"/>
+    <w:lsdException w:name="HTML Variable" w:semiHidden="1" w:unhideWhenUsed="1"/>
+    <w:lsdException w:name="Normal Table" w:semiHidden="1" w:unhideWhenUsed="1"/>
+    <w:lsdException w:name="annotation subject" w:semiHidden="1" w:unhideWhenUsed="1"/>
+    <w:lsdException w:name="No List" w:semiHidden="1" w:unhideWhenUsed="1"/>
+    <w:lsdException w:name="Outline List 1" w:semiHidden="1" w:unhideWhenUsed="1"/>
+    <w:lsdException w:name="Outline List 2" w:semiHidden="1" w:unhideWhenUsed="1"/>
+    <w:lsdException w:name="Outline List 3" w:semiHidden="1" w:unhideWhenUsed="1"/>
+    <w:lsdException w:name="Table Simple 1" w:semiHidden="1" w:unhideWhenUsed="1"/>
+    <w:lsdException w:name="Table Simple 2" w:semiHidden="1" w:unhideWhenUsed="1"/>
+    <w:lsdException w:name="Table Simple 3" w:semiHidden="1" w:unhideWhenUsed="1"/>
+    <w:lsdException w:name="Table Classic 1" w:semiHidden="1" w:unhideWhenUsed="1"/>
+    <w:lsdException w:name="Table Classic 2" w:semiHidden="1" w:unhideWhenUsed="1"/>
+    <w:lsdException w:name="Table Classic 3" w:semiHidden="1" w:unhideWhenUsed="1"/>
+    <w:lsdException w:name="Table Classic 4" w:semiHidden="1" w:unhideWhenUsed="1"/>
+    <w:lsdException w:name="Table Colorful 1" w:semiHidden="1" w:unhideWhenUsed="1"/>
+    <w:lsdException w:name="Table Colorful 2" w:semiHidden="1" w:unhideWhenUsed="1"/>
+    <w:lsdException w:name="Table Colorful 3" w:semiHidden="1" w:unhideWhenUsed="1"/>
+    <w:lsdException w:name="Table Columns 1" w:semiHidden="1" w:unhideWhenUsed="1"/>
+    <w:lsdException w:name="Table Columns 2" w:semiHidden="1" w:unhideWhenUsed="1"/>
+    <w:lsdException w:name="Table Columns 3" w:semiHidden="1" w:unhideWhenUsed="1"/>
+    <w:lsdException w:name="Table Columns 4" w:semiHidden="1" w:unhideWhenUsed="1"/>
+    <w:lsdException w:name="Table Columns 5" w:semiHidden="1" w:unhideWhenUsed="1"/>
+    <w:lsdException w:name="Table Grid 1" w:semiHidden="1" w:unhideWhenUsed="1"/>
+    <w:lsdException w:name="Table Grid 2" w:semiHidden="1" w:unhideWhenUsed="1"/>
+    <w:lsdException w:name="Table Grid 3" w:semiHidden="1" w:unhideWhenUsed="1"/>
+    <w:lsdException w:name="Table Grid 4" w:semiHidden="1" w:unhideWhenUsed="1"/>
+    <w:lsdException w:name="Table Grid 5" w:semiHidden="1" w:unhideWhenUsed="1"/>
+    <w:lsdException w:name="Table Grid 6" w:semiHidden="1" w:unhideWhenUsed="1"/>
+    <w:lsdException w:name="Table Grid 7" w:semiHidden="1" w:unhideWhenUsed="1"/>
+    <w:lsdException w:name="Table Grid 8" w:semiHidden="1" w:unhideWhenUsed="1"/>
+    <w:lsdException w:name="Table List 1" w:semiHidden="1" w:unhideWhenUsed="1"/>
+    <w:lsdException w:name="Table List 2" w:semiHidden="1" w:unhideWhenUsed="1"/>
+    <w:lsdException w:name="Table List 3" w:semiHidden="1" w:unhideWhenUsed="1"/>
+    <w:lsdException w:name="Table List 4" w:semiHidden="1" w:unhideWhenUsed="1"/>
+    <w:lsdException w:name="Table List 5" w:semiHidden="1" w:unhideWhenUsed="1"/>
+    <w:lsdException w:name="Table List 6" w:semiHidden="1" w:unhideWhenUsed="1"/>
+    <w:lsdException w:name="Table List 7" w:semiHidden="1" w:unhideWhenUsed="1"/>
+    <w:lsdException w:name="Table List 8" w:semiHidden="1" w:unhideWhenUsed="1"/>
+    <w:lsdException w:name="Table 3D effects 1" w:semiHidden="1" w:unhideWhenUsed="1"/>
+    <w:lsdException w:name="Table 3D effects 2" w:semiHidden="1" w:unhideWhenUsed="1"/>
+    <w:lsdException w:name="Table 3D effects 3" w:semiHidden="1" w:unhideWhenUsed="1"/>
+    <w:lsdException w:name="Table Contemporary" w:semiHidden="1" w:unhideWhenUsed="1"/>
+    <w:lsdException w:name="Table Elegant" w:semiHidden="1" w:unhideWhenUsed="1"/>
+    <w:lsdException w:name="Table Professional" w:semiHidden="1" w:unhideWhenUsed="1"/>
+    <w:lsdException w:name="Table Subtle 1" w:semiHidden="1" w:unhideWhenUsed="1"/>
+    <w:lsdException w:name="Table Subtle 2" w:semiHidden="1" w:unhideWhenUsed="1"/>
+    <w:lsdException w:name="Table Web 1" w:semiHidden="1" w:unhideWhenUsed="1"/>
+    <w:lsdException w:name="Table Web 2" w:semiHidden="1" w:unhideWhenUsed="1"/>
+    <w:lsdException w:name="Table Web 3" w:semiHidden="1" w:unhideWhenUsed="1"/>
+    <w:lsdException w:name="Balloon Text" w:semiHidden="1" w:unhideWhenUsed="1"/>
+    <w:lsdException w:name="Table Grid" w:uiPriority="39"/>
+    <w:lsdException w:name="Table Theme" w:semiHidden="1" w:unhideWhenUsed="1"/>
+    <w:lsdException w:name="Placeholder Text" w:semiHidden="1"/>
+    <w:lsdException w:name="No Spacing" w:uiPriority="1" w:qFormat="1"/>
+    <w:lsdException w:name="Light Shading" w:uiPriority="60"/>
+    <w:lsdException w:name="Light List" w:uiPriority="61"/>
+    <w:lsdException w:name="Light Grid" w:uiPriority="62"/>
+    <w:lsdException w:name="Medium Shading 1" w:uiPriority="63"/>
+    <w:lsdException w:name="Medium Shading 2" w:uiPriority="64"/>
+    <w:lsdException w:name="Medium List 1" w:uiPriority="65"/>
+    <w:lsdException w:name="Medium List 2" w:uiPriority="66"/>
+    <w:lsdException w:name="Medium Grid 1" w:uiPriority="67"/>
+    <w:lsdException w:name="Medium Grid 2" w:uiPriority="68"/>
+    <w:lsdException w:name="Medium Grid 3" w:uiPriority="69"/>
+    <w:lsdException w:name="Dark List" w:uiPriority="70"/>
+    <w:lsdException w:name="Colorful Shading" w:uiPriority="71"/>
+    <w:lsdException w:name="Colorful List" w:uiPriority="72"/>
+    <w:lsdException w:name="Colorful Grid" w:uiPriority="73"/>
+    <w:lsdException w:name="Light Shading Accent 1" w:uiPriority="60"/>
+    <w:lsdException w:name="Light List Accent 1" w:uiPriority="61"/>
+    <w:lsdException w:name="Light Grid Accent 1" w:uiPriority="62"/>
+    <w:lsdException w:name="Medium Shading 1 Accent 1" w:uiPriority="63"/>
+    <w:lsdException w:name="Medium Shading 2 Accent 1" w:uiPriority="64"/>
+    <w:lsdException w:name="Medium List 1 Accent 1" w:uiPriority="65"/>
+    <w:lsdException w:name="Revision" w:semiHidden="1"/>
+    <w:lsdException w:name="List Paragraph" w:uiPriority="34" w:qFormat="1"/>
+    <w:lsdException w:name="Quote" w:uiPriority="29" w:qFormat="1"/>
+    <w:lsdException w:name="Intense Quote" w:uiPriority="30" w:qFormat="1"/>
+    <w:lsdException w:name="Medium List 2 Accent 1" w:uiPriority="66"/>
+    <w:lsdException w:name="Medium Grid 1 Accent 1" w:uiPriority="67"/>
+    <w:lsdException w:name="Medium Grid 2 Accent 1" w:uiPriority="68"/>
+    <w:lsdException w:name="Medium Grid 3 Accent 1" w:uiPriority="69"/>
+    <w:lsdException w:name="Dark List Accent 1" w:uiPriority="70"/>
+    <w:lsdException w:name="Colorful Shading Accent 1" w:uiPriority="71"/>
+    <w:lsdException w:name="Colorful List Accent 1" w:uiPriority="72"/>
+    <w:lsdException w:name="Colorful Grid Accent 1" w:uiPriority="73"/>
+    <w:lsdException w:name="Light Shading Accent 2" w:uiPriority="60"/>
+    <w:lsdException w:name="Light List Accent 2" w:uiPriority="61"/>
+    <w:lsdException w:name="Light Grid Accent 2" w:uiPriority="62"/>
+    <w:lsdException w:name="Medium Shading 1 Accent 2" w:uiPriority="63"/>
+    <w:lsdException w:name="Medium Shading 2 Accent 2" w:uiPriority="64"/>
+    <w:lsdException w:name="Medium List 1 Accent 2" w:uiPriority="65"/>
+    <w:lsdException w:name="Medium List 2 Accent 2" w:uiPriority="66"/>
+    <w:lsdException w:name="Medium Grid 1 Accent 2" w:uiPriority="67"/>
+    <w:lsdException w:name="Medium Grid 2 Accent 2" w:uiPriority="68"/>
+    <w:lsdException w:name="Medium Grid 3 Accent 2" w:uiPriority="69"/>
+    <w:lsdException w:name="Dark List Accent 2" w:uiPriority="70"/>
+    <w:lsdException w:name="Colorful Shading Accent 2" w:uiPriority="71"/>
+    <w:lsdException w:name="Colorful List Accent 2" w:uiPriority="72"/>
+    <w:lsdException w:name="Colorful Grid Accent 2" w:uiPriority="73"/>
+    <w:lsdException w:name="Light Shading Accent 3" w:uiPriority="60"/>
+    <w:lsdException w:name="Light List Accent 3" w:uiPriority="61"/>
+    <w:lsdException w:name="Light Grid Accent 3" w:uiPriority="62"/>
+    <w:lsdException w:name="Medium Shading 1 Accent 3" w:uiPriority="63"/>
+    <w:lsdException w:name="Medium Shading 2 Accent 3" w:uiPriority="64"/>
+    <w:lsdException w:name="Medium List 1 Accent 3" w:uiPriority="65"/>
+    <w:lsdException w:name="Medium List 2 Accent 3" w:uiPriority="66"/>
+    <w:lsdException w:name="Medium Grid 1 Accent 3" w:uiPriority="67"/>
+    <w:lsdException w:name="Medium Grid 2 Accent 3" w:uiPriority="68"/>
+    <w:lsdException w:name="Medium Grid 3 Accent 3" w:uiPriority="69"/>
+    <w:lsdException w:name="Dark List Accent 3" w:uiPriority="70"/>
+    <w:lsdException w:name="Colorful Shading Accent 3" w:uiPriority="71"/>
+    <w:lsdException w:name="Colorful List Accent 3" w:uiPriority="72"/>
+    <w:lsdException w:name="Colorful Grid Accent 3" w:uiPriority="73"/>
+    <w:lsdException w:name="Light Shading Accent 4" w:uiPriority="60"/>
+    <w:lsdException w:name="Light List Accent 4" w:uiPriority="61"/>
+    <w:lsdException w:name="Light Grid Accent 4" w:uiPriority="62"/>
+    <w:lsdException w:name="Medium Shading 1 Accent 4" w:uiPriority="63"/>
+    <w:lsdException w:name="Medium Shading 2 Accent 4" w:uiPriority="64"/>
+    <w:lsdException w:name="Medium List 1 Accent 4" w:uiPriority="65"/>
+    <w:lsdException w:name="Medium List 2 Accent 4" w:uiPriority="66"/>
+    <w:lsdException w:name="Medium Grid 1 Accent 4" w:uiPriority="67"/>
+    <w:lsdException w:name="Medium Grid 2 Accent 4" w:uiPriority="68"/>
+    <w:lsdException w:name="Medium Grid 3 Accent 4" w:uiPriority="69"/>
+    <w:lsdException w:name="Dark List Accent 4" w:uiPriority="70"/>
+    <w:lsdException w:name="Colorful Shading Accent 4" w:uiPriority="71"/>
+    <w:lsdException w:name="Colorful List Accent 4" w:uiPriority="72"/>
+    <w:lsdException w:name="Colorful Grid Accent 4" w:uiPriority="73"/>
+    <w:lsdException w:name="Light Shading Accent 5" w:uiPriority="60"/>
+    <w:lsdException w:name="Light List Accent 5" w:uiPriority="61"/>
+    <w:lsdException w:name="Light Grid Accent 5" w:uiPriority="62"/>
+    <w:lsdException w:name="Medium Shading 1 Accent 5" w:uiPriority="63"/>
+    <w:lsdException w:name="Medium Shading 2 Accent 5" w:uiPriority="64"/>
+    <w:lsdException w:name="Medium List 1 Accent 5" w:uiPriority="65"/>
+    <w:lsdException w:name="Medium List 2 Accent 5" w:uiPriority="66"/>
+    <w:lsdException w:name="Medium Grid 1 Accent 5" w:uiPriority="67"/>
+    <w:lsdException w:name="Medium Grid 2 Accent 5" w:uiPriority="68"/>
+    <w:lsdException w:name="Medium Grid 3 Accent 5" w:uiPriority="69"/>
+    <w:lsdException w:name="Dark List Accent 5" w:uiPriority="70"/>
+    <w:lsdException w:name="Colorful Shading Accent 5" w:uiPriority="71"/>
+    <w:lsdException w:name="Colorful List Accent 5" w:uiPriority="72"/>
+    <w:lsdException w:name="Colorful Grid Accent 5" w:uiPriority="73"/>
+    <w:lsdException w:name="Light Shading Accent 6" w:uiPriority="60"/>
+    <w:lsdException w:name="Light List Accent 6" w:uiPriority="61"/>
+    <w:lsdException w:name="Light Grid Accent 6" w:uiPriority="62"/>
+    <w:lsdException w:name="Medium Shading 1 Accent 6" w:uiPriority="63"/>
+    <w:lsdException w:name="Medium Shading 2 Accent 6" w:uiPriority="64"/>
+    <w:lsdException w:name="Medium List 1 Accent 6" w:uiPriority="65"/>
+    <w:lsdException w:name="Medium List 2 Accent 6" w:uiPriority="66"/>
+    <w:lsdException w:name="Medium Grid 1 Accent 6" w:uiPriority="67"/>
+    <w:lsdException w:name="Medium Grid 2 Accent 6" w:uiPriority="68"/>
+    <w:lsdException w:name="Medium Grid 3 Accent 6" w:uiPriority="69"/>
+    <w:lsdException w:name="Dark List Accent 6" w:uiPriority="70"/>
+    <w:lsdException w:name="Colorful Shading Accent 6" w:uiPriority="71"/>
+    <w:lsdException w:name="Colorful List Accent 6" w:uiPriority="72"/>
+    <w:lsdException w:name="Colorful Grid Accent 6" w:uiPriority="73"/>
+    <w:lsdException w:name="Subtle Emphasis" w:uiPriority="19" w:qFormat="1"/>
+    <w:lsdException w:name="Intense Emphasis" w:uiPriority="21" w:qFormat="1"/>
+    <w:lsdException w:name="Subtle Reference" w:uiPriority="31" w:qFormat="1"/>
+    <w:lsdException w:name="Intense Reference" w:uiPriority="32" w:qFormat="1"/>
+    <w:lsdException w:name="Book Title" w:uiPriority="33" w:qFormat="1"/>
+    <w:lsdException w:name="Bibliography" w:semiHidden="1" w:uiPriority="37" w:unhideWhenUsed="1"/>
+    <w:lsdException w:name="TOC Heading" w:semiHidden="1" w:uiPriority="39" w:unhideWhenUsed="1" w:qFormat="1"/>
+    <w:lsdException w:name="Plain Table 1" w:uiPriority="41"/>
+    <w:lsdException w:name="Plain Table 2" w:uiPriority="42"/>
+    <w:lsdException w:name="Plain Table 3" w:uiPriority="43"/>
+    <w:lsdException w:name="Plain Table 4" w:uiPriority="44"/>
+    <w:lsdException w:name="Plain Table 5" w:uiPriority="45"/>
+    <w:lsdException w:name="Grid Table Light" w:uiPriority="40"/>
+    <w:lsdException w:name="Grid Table 1 Light" w:uiPriority="46"/>
+    <w:lsdException w:name="Grid Table 2" w:uiPriority="47"/>
+    <w:lsdException w:name="Grid Table 3" w:uiPriority="48"/>
+    <w:lsdException w:name="Grid Table 4" w:uiPriority="49"/>
+    <w:lsdException w:name="Grid Table 5 Dark" w:uiPriority="50"/>
+    <w:lsdException w:name="Grid Table 6 Colorful" w:uiPriority="51"/>
+    <w:lsdException w:name="Grid Table 7 Colorful" w:uiPriority="52"/>
+    <w:lsdException w:name="Grid Table 1 Light Accent 1" w:uiPriority="46"/>
+    <w:lsdException w:name="Grid Table 2 Accent 1" w:uiPriority="47"/>
+    <w:lsdException w:name="Grid Table 3 Accent 1" w:uiPriority="48"/>
+    <w:lsdException w:name="Grid Table 4 Accent 1" w:uiPriority="49"/>
+    <w:lsdException w:name="Grid Table 5 Dark Accent 1" w:uiPriority="50"/>
+    <w:lsdException w:name="Grid Table 6 Colorful Accent 1" w:uiPriority="51"/>
+    <w:lsdException w:name="Grid Table 7 Colorful Accent 1" w:uiPriority="52"/>
+    <w:lsdException w:name="Grid Table 1 Light Accent 2" w:uiPriority="46"/>
+    <w:lsdException w:name="Grid Table 2 Accent 2" w:uiPriority="47"/>
+    <w:lsdException w:name="Grid Table 3 Accent 2" w:uiPriority="48"/>
+    <w:lsdException w:name="Grid Table 4 Accent 2" w:uiPriority="49"/>
+    <w:lsdException w:name="Grid Table 5 Dark Accent 2" w:uiPriority="50"/>
+    <w:lsdException w:name="Grid Table 6 Colorful Accent 2" w:uiPriority="51"/>
+    <w:lsdException w:name="Grid Table 7 Colorful Accent 2" w:uiPriority="52"/>
+    <w:lsdException w:name="Grid Table 1 Light Accent 3" w:uiPriority="46"/>
+    <w:lsdException w:name="Grid Table 2 Accent 3" w:uiPriority="47"/>
+    <w:lsdException w:name="Grid Table 3 Accent 3" w:uiPriority="48"/>
+    <w:lsdException w:name="Grid Table 4 Accent 3" w:uiPriority="49"/>
+    <w:lsdException w:name="Grid Table 5 Dark Accent 3" w:uiPriority="50"/>
+    <w:lsdException w:name="Grid Table 6 Colorful Accent 3" w:uiPriority="51"/>
+    <w:lsdException w:name="Grid Table 7 Colorful Accent 3" w:uiPriority="52"/>
+    <w:lsdException w:name="Grid Table 1 Light Accent 4" w:uiPriority="46"/>
+    <w:lsdException w:name="Grid Table 2 Accent 4" w:uiPriority="47"/>
+    <w:lsdException w:name="Grid Table 3 Accent 4" w:uiPriority="48"/>
+    <w:lsdException w:name="Grid Table 4 Accent 4" w:uiPriority="49"/>
+    <w:lsdException w:name="Grid Table 5 Dark Accent 4" w:uiPriority="50"/>
+    <w:lsdException w:name="Grid Table 6 Colorful Accent 4" w:uiPriority="51"/>
+    <w:lsdException w:name="Grid Table 7 Colorful Accent 4" w:uiPriority="52"/>
+    <w:lsdException w:name="Grid Table 1 Light Accent 5" w:uiPriority="46"/>
+    <w:lsdException w:name="Grid Table 2 Accent 5" w:uiPriority="47"/>
+    <w:lsdException w:name="Grid Table 3 Accent 5" w:uiPriority="48"/>
+    <w:lsdException w:name="Grid Table 4 Accent 5" w:uiPriority="49"/>
+    <w:lsdException w:name="Grid Table 5 Dark Accent 5" w:uiPriority="50"/>
+    <w:lsdException w:name="Grid Table 6 Colorful Accent 5" w:uiPriority="51"/>
+    <w:lsdException w:name="Grid Table 7 Colorful Accent 5" w:uiPriority="52"/>
+    <w:lsdException w:name="Grid Table 1 Light Accent 6" w:uiPriority="46"/>
+    <w:lsdException w:name="Grid Table 2 Accent 6" w:uiPriority="47"/>
+    <w:lsdException w:name="Grid Table 3 Accent 6" w:uiPriority="48"/>
+    <w:lsdException w:name="Grid Table 4 Accent 6" w:uiPriority="49"/>
+    <w:lsdException w:name="Grid Table 5 Dark Accent 6" w:uiPriority="50"/>
+    <w:lsdException w:name="Grid Table 6 Colorful Accent 6" w:uiPriority="51"/>
+    <w:lsdException w:name="Grid Table 7 Colorful Accent 6" w:uiPriority="52"/>
+    <w:lsdException w:name="List Table 1 Light" w:uiPriority="46"/>
+    <w:lsdException w:name="List Table 2" w:uiPriority="47"/>
+    <w:lsdException w:name="List Table 3" w:uiPriority="48"/>
+    <w:lsdException w:name="List Table 4" w:uiPriority="49"/>
+    <w:lsdException w:name="List Table 5 Dark" w:uiPriority="50"/>
+    <w:lsdException w:name="List Table 6 Colorful" w:uiPriority="51"/>
+    <w:lsdException w:name="List Table 7 Colorful" w:uiPriority="52"/>
+    <w:lsdException w:name="List Table 1 Light Accent 1" w:uiPriority="46"/>
+    <w:lsdException w:name="List Table 2 Accent 1" w:uiPriority="47"/>
+    <w:lsdException w:name="List Table 3 Accent 1" w:uiPriority="48"/>
+    <w:lsdException w:name="List Table 4 Accent 1" w:uiPriority="49"/>
+    <w:lsdException w:name="List Table 5 Dark Accent 1" w:uiPriority="50"/>
+    <w:lsdException w:name="List Table 6 Colorful Accent 1" w:uiPriority="51"/>
+    <w:lsdException w:name="List Table 7 Colorful Accent 1" w:uiPriority="52"/>
+    <w:lsdException w:name="List Table 1 Light Accent 2" w:uiPriority="46"/>
+    <w:lsdException w:name="List Table 2 Accent 2" w:uiPriority="47"/>
+    <w:lsdException w:name="List Table 3 Accent 2" w:uiPriority="48"/>
+    <w:lsdException w:name="List Table 4 Accent 2" w:uiPriority="49"/>
+    <w:lsdException w:name="List Table 5 Dark Accent 2" w:uiPriority="50"/>
+    <w:lsdException w:name="List Table 6 Colorful Accent 2" w:uiPriority="51"/>
+    <w:lsdException w:name="List Table 7 Colorful Accent 2" w:uiPriority="52"/>
+    <w:lsdException w:name="List Table 1 Light Accent 3" w:uiPriority="46"/>
+    <w:lsdException w:name="List Table 2 Accent 3" w:uiPriority="47"/>
+    <w:lsdException w:name="List Table 3 Accent 3" w:uiPriority="48"/>
+    <w:lsdException w:name="List Table 4 Accent 3" w:uiPriority="49"/>
+    <w:lsdException w:name="List Table 5 Dark Accent 3" w:uiPriority="50"/>
+    <w:lsdException w:name="List Table 6 Colorful Accent 3" w:uiPriority="51"/>
+    <w:lsdException w:name="List Table 7 Colorful Accent 3" w:uiPriority="52"/>
+    <w:lsdException w:name="List Table 1 Light Accent 4" w:uiPriority="46"/>
+    <w:lsdException w:name="List Table 2 Accent 4" w:uiPriority="47"/>
+    <w:lsdException w:name="List Table 3 Accent 4" w:uiPriority="48"/>
+    <w:lsdException w:name="List Table 4 Accent 4" w:uiPriority="49"/>
+    <w:lsdException w:name="List Table 5 Dark Accent 4" w:uiPriority="50"/>
+    <w:lsdException w:name="List Table 6 Colorful Accent 4" w:uiPriority="51"/>
+    <w:lsdException w:name="List Table 7 Colorful Accent 4" w:uiPriority="52"/>
+    <w:lsdException w:name="List Table 1 Light Accent 5" w:uiPriority="46"/>
+    <w:lsdException w:name="List Table 2 Accent 5" w:uiPriority="47"/>
+    <w:lsdException w:name="List Table 3 Accent 5" w:uiPriority="48"/>
+    <w:lsdException w:name="List Table 4 Accent 5" w:uiPriority="49"/>
+    <w:lsdException w:name="List Table 5 Dark Accent 5" w:uiPriority="50"/>
+    <w:lsdException w:name="List Table 6 Colorful Accent 5" w:uiPriority="51"/>
+    <w:lsdException w:name="List Table 7 Colorful Accent 5" w:uiPriority="52"/>
+    <w:lsdException w:name="List Table 1 Light Accent 6" w:uiPriority="46"/>
+    <w:lsdException w:name="List Table 2 Accent 6" w:uiPriority="47"/>
+    <w:lsdException w:name="List Table 3 Accent 6" w:uiPriority="48"/>
+    <w:lsdException w:name="List Table 4 Accent 6" w:uiPriority="49"/>
+    <w:lsdException w:name="List Table 5 Dark Accent 6" w:uiPriority="50"/>
+    <w:lsdException w:name="List Table 6 Colorful Accent 6" w:uiPriority="51"/>
+    <w:lsdException w:name="List Table 7 Colorful Accent 6" w:uiPriority="52"/>
+    <w:lsdException w:name="Mention" w:semiHidden="1" w:unhideWhenUsed="1"/>
+    <w:lsdException w:name="Smart Hyperlink" w:semiHidden="1" w:unhideWhenUsed="1"/>
+    <w:lsdException w:name="Hashtag" w:semiHidden="1" w:unhideWhenUsed="1"/>
+    <w:lsdException w:name="Unresolved Mention" w:semiHidden="1" w:unhideWhenUsed="1"/>
+    <w:lsdException w:name="Smart Link" w:semiHidden="1" w:unhideWhenUsed="1"/>
+  </w:latentStyles>
+  <w:style w:type="paragraph" w:default="1" w:styleId="a">
+    <w:name w:val="Normal"/>
+    <w:qFormat/>
   </w:style>
-  <w:style w:type="table" w:styleId="TableNormal" w:default="1">
-    <w:name w:val="Table Normal"/>
-  </w:style>
-  <w:style w:type="paragraph" w:styleId="Heading1">
+  <w:style w:type="paragraph" w:styleId="1">
     <w:name w:val="heading 1"/>
-    <w:basedOn w:val="Normal"/>
-    <w:next w:val="Normal"/>
+    <w:basedOn w:val="a"/>
+    <w:next w:val="a"/>
+    <w:uiPriority w:val="9"/>
+    <w:qFormat/>
     <w:pPr>
-      <w:keepNext w:val="1"/>
-      <w:keepLines w:val="1"/>
-      <w:pageBreakBefore w:val="0"/>
-      <w:spacing w:after="120" w:before="400" w:lineRule="auto"/>
+      <w:keepNext/>
+      <w:keepLines/>
+      <w:spacing w:before="400" w:after="120"/>
+      <w:outlineLvl w:val="0"/>
     </w:pPr>
     <w:rPr>
       <w:sz w:val="40"/>
       <w:szCs w:val="40"/>
     </w:rPr>
   </w:style>
-  <w:style w:type="paragraph" w:styleId="Heading2">
+  <w:style w:type="paragraph" w:styleId="2">
     <w:name w:val="heading 2"/>
-    <w:basedOn w:val="Normal"/>
-    <w:next w:val="Normal"/>
+    <w:basedOn w:val="a"/>
+    <w:next w:val="a"/>
+    <w:uiPriority w:val="9"/>
+    <w:semiHidden/>
+    <w:unhideWhenUsed/>
+    <w:qFormat/>
     <w:pPr>
-      <w:keepNext w:val="1"/>
-      <w:keepLines w:val="1"/>
-      <w:pageBreakBefore w:val="0"/>
-      <w:spacing w:after="120" w:before="360" w:lineRule="auto"/>
+      <w:keepNext/>
+      <w:keepLines/>
+      <w:spacing w:before="360" w:after="120"/>
+      <w:outlineLvl w:val="1"/>
     </w:pPr>
     <w:rPr>
-      <w:b w:val="0"/>
       <w:sz w:val="32"/>
       <w:szCs w:val="32"/>
     </w:rPr>
   </w:style>
-  <w:style w:type="paragraph" w:styleId="Heading3">
+  <w:style w:type="paragraph" w:styleId="3">
     <w:name w:val="heading 3"/>
-    <w:basedOn w:val="Normal"/>
-    <w:next w:val="Normal"/>
+    <w:basedOn w:val="a"/>
+    <w:next w:val="a"/>
+    <w:uiPriority w:val="9"/>
+    <w:semiHidden/>
+    <w:unhideWhenUsed/>
+    <w:qFormat/>
     <w:pPr>
-      <w:keepNext w:val="1"/>
-      <w:keepLines w:val="1"/>
-      <w:pageBreakBefore w:val="0"/>
-      <w:spacing w:after="80" w:before="320" w:lineRule="auto"/>
+      <w:keepNext/>
+      <w:keepLines/>
+      <w:spacing w:before="320" w:after="80"/>
+      <w:outlineLvl w:val="2"/>
     </w:pPr>
     <w:rPr>
-      <w:b w:val="0"/>
       <w:color w:val="434343"/>
       <w:sz w:val="28"/>
       <w:szCs w:val="28"/>
     </w:rPr>
   </w:style>
-  <w:style w:type="paragraph" w:styleId="Heading4">
+  <w:style w:type="paragraph" w:styleId="4">
     <w:name w:val="heading 4"/>
-    <w:basedOn w:val="Normal"/>
-    <w:next w:val="Normal"/>
+    <w:basedOn w:val="a"/>
+    <w:next w:val="a"/>
+    <w:uiPriority w:val="9"/>
+    <w:semiHidden/>
+    <w:unhideWhenUsed/>
+    <w:qFormat/>
     <w:pPr>
-      <w:keepNext w:val="1"/>
-      <w:keepLines w:val="1"/>
-      <w:pageBreakBefore w:val="0"/>
-      <w:spacing w:after="80" w:before="280" w:lineRule="auto"/>
+      <w:keepNext/>
+      <w:keepLines/>
+      <w:spacing w:before="280" w:after="80"/>
+      <w:outlineLvl w:val="3"/>
     </w:pPr>
     <w:rPr>
       <w:color w:val="666666"/>
@@ -189,67 +1045,110 @@
       <w:szCs w:val="24"/>
     </w:rPr>
   </w:style>
-  <w:style w:type="paragraph" w:styleId="Heading5">
+  <w:style w:type="paragraph" w:styleId="5">
     <w:name w:val="heading 5"/>
-    <w:basedOn w:val="Normal"/>
-    <w:next w:val="Normal"/>
+    <w:basedOn w:val="a"/>
+    <w:next w:val="a"/>
+    <w:uiPriority w:val="9"/>
+    <w:semiHidden/>
+    <w:unhideWhenUsed/>
+    <w:qFormat/>
     <w:pPr>
-      <w:keepNext w:val="1"/>
-      <w:keepLines w:val="1"/>
-      <w:pageBreakBefore w:val="0"/>
-      <w:spacing w:after="80" w:before="240" w:lineRule="auto"/>
+      <w:keepNext/>
+      <w:keepLines/>
+      <w:spacing w:before="240" w:after="80"/>
+      <w:outlineLvl w:val="4"/>
     </w:pPr>
     <w:rPr>
       <w:color w:val="666666"/>
-      <w:sz w:val="22"/>
-      <w:szCs w:val="22"/>
     </w:rPr>
   </w:style>
-  <w:style w:type="paragraph" w:styleId="Heading6">
+  <w:style w:type="paragraph" w:styleId="6">
     <w:name w:val="heading 6"/>
-    <w:basedOn w:val="Normal"/>
-    <w:next w:val="Normal"/>
+    <w:basedOn w:val="a"/>
+    <w:next w:val="a"/>
+    <w:uiPriority w:val="9"/>
+    <w:semiHidden/>
+    <w:unhideWhenUsed/>
+    <w:qFormat/>
     <w:pPr>
-      <w:keepNext w:val="1"/>
-      <w:keepLines w:val="1"/>
-      <w:pageBreakBefore w:val="0"/>
-      <w:spacing w:after="80" w:before="240" w:lineRule="auto"/>
+      <w:keepNext/>
+      <w:keepLines/>
+      <w:spacing w:before="240" w:after="80"/>
+      <w:outlineLvl w:val="5"/>
     </w:pPr>
     <w:rPr>
-      <w:i w:val="1"/>
+      <w:i/>
       <w:color w:val="666666"/>
-      <w:sz w:val="22"/>
-      <w:szCs w:val="22"/>
     </w:rPr>
   </w:style>
-  <w:style w:type="paragraph" w:styleId="Title">
+  <w:style w:type="character" w:default="1" w:styleId="a0">
+    <w:name w:val="Default Paragraph Font"/>
+    <w:uiPriority w:val="1"/>
+    <w:semiHidden/>
+    <w:unhideWhenUsed/>
+  </w:style>
+  <w:style w:type="table" w:default="1" w:styleId="a1">
+    <w:name w:val="Normal Table"/>
+    <w:uiPriority w:val="99"/>
+    <w:semiHidden/>
+    <w:unhideWhenUsed/>
+    <w:tblPr>
+      <w:tblInd w:w="0" w:type="dxa"/>
+      <w:tblCellMar>
+        <w:top w:w="0" w:type="dxa"/>
+        <w:left w:w="108" w:type="dxa"/>
+        <w:bottom w:w="0" w:type="dxa"/>
+        <w:right w:w="108" w:type="dxa"/>
+      </w:tblCellMar>
+    </w:tblPr>
+  </w:style>
+  <w:style w:type="numbering" w:default="1" w:styleId="a2">
+    <w:name w:val="No List"/>
+    <w:uiPriority w:val="99"/>
+    <w:semiHidden/>
+    <w:unhideWhenUsed/>
+  </w:style>
+  <w:style w:type="table" w:customStyle="1" w:styleId="TableNormal">
+    <w:name w:val="Table Normal"/>
+    <w:tblPr>
+      <w:tblCellMar>
+        <w:top w:w="0" w:type="dxa"/>
+        <w:left w:w="0" w:type="dxa"/>
+        <w:bottom w:w="0" w:type="dxa"/>
+        <w:right w:w="0" w:type="dxa"/>
+      </w:tblCellMar>
+    </w:tblPr>
+  </w:style>
+  <w:style w:type="paragraph" w:styleId="a3">
     <w:name w:val="Title"/>
-    <w:basedOn w:val="Normal"/>
-    <w:next w:val="Normal"/>
+    <w:basedOn w:val="a"/>
+    <w:next w:val="a"/>
+    <w:uiPriority w:val="10"/>
+    <w:qFormat/>
     <w:pPr>
-      <w:keepNext w:val="1"/>
-      <w:keepLines w:val="1"/>
-      <w:pageBreakBefore w:val="0"/>
-      <w:spacing w:after="60" w:before="0" w:lineRule="auto"/>
+      <w:keepNext/>
+      <w:keepLines/>
+      <w:spacing w:after="60"/>
     </w:pPr>
     <w:rPr>
       <w:sz w:val="52"/>
       <w:szCs w:val="52"/>
     </w:rPr>
   </w:style>
-  <w:style w:type="paragraph" w:styleId="Subtitle">
+  <w:style w:type="paragraph" w:styleId="a4">
     <w:name w:val="Subtitle"/>
-    <w:basedOn w:val="Normal"/>
-    <w:next w:val="Normal"/>
+    <w:basedOn w:val="a"/>
+    <w:next w:val="a"/>
+    <w:uiPriority w:val="11"/>
+    <w:qFormat/>
     <w:pPr>
-      <w:keepNext w:val="1"/>
-      <w:keepLines w:val="1"/>
-      <w:pageBreakBefore w:val="0"/>
-      <w:spacing w:after="320" w:before="0" w:lineRule="auto"/>
+      <w:keepNext/>
+      <w:keepLines/>
+      <w:spacing w:after="320"/>
     </w:pPr>
     <w:rPr>
-      <w:rFonts w:ascii="Arial" w:cs="Arial" w:eastAsia="Arial" w:hAnsi="Arial"/>
-      <w:i w:val="0"/>
+      <w:rFonts w:eastAsia="Arial"/>
       <w:color w:val="666666"/>
       <w:sz w:val="30"/>
       <w:szCs w:val="30"/>

</xml_diff>